<commit_message>
basic blade template-I completed
</commit_message>
<xml_diff>
--- a/notes.docx
+++ b/notes.docx
@@ -1,6 +1,6 @@
 
 <file path=word/document.xml><?xml version="1.0" encoding="utf-8"?>
-<w:document xmlns:wpc="http://schemas.microsoft.com/office/word/2010/wordprocessingCanvas" xmlns:mc="http://schemas.openxmlformats.org/markup-compatibility/2006" xmlns:o="urn:schemas-microsoft-com:office:office" xmlns:r="http://schemas.openxmlformats.org/officeDocument/2006/relationships" xmlns:m="http://schemas.openxmlformats.org/officeDocument/2006/math" xmlns:v="urn:schemas-microsoft-com:vml" xmlns:wp14="http://schemas.microsoft.com/office/word/2010/wordprocessingDrawing" xmlns:wp="http://schemas.openxmlformats.org/drawingml/2006/wordprocessingDrawing" xmlns:w10="urn:schemas-microsoft-com:office:word" xmlns:w="http://schemas.openxmlformats.org/wordprocessingml/2006/main" xmlns:w14="http://schemas.microsoft.com/office/word/2010/wordml" xmlns:w15="http://schemas.microsoft.com/office/word/2012/wordml" xmlns:wpg="http://schemas.microsoft.com/office/word/2010/wordprocessingGroup" xmlns:wpi="http://schemas.microsoft.com/office/word/2010/wordprocessingInk" xmlns:wne="http://schemas.microsoft.com/office/word/2006/wordml" xmlns:wps="http://schemas.microsoft.com/office/word/2010/wordprocessingShape" mc:Ignorable="w14 w15 wp14">
+<w:document xmlns:wpc="http://schemas.microsoft.com/office/word/2010/wordprocessingCanvas" xmlns:cx="http://schemas.microsoft.com/office/drawing/2014/chartex" xmlns:mc="http://schemas.openxmlformats.org/markup-compatibility/2006" xmlns:o="urn:schemas-microsoft-com:office:office" xmlns:r="http://schemas.openxmlformats.org/officeDocument/2006/relationships" xmlns:m="http://schemas.openxmlformats.org/officeDocument/2006/math" xmlns:v="urn:schemas-microsoft-com:vml" xmlns:wp14="http://schemas.microsoft.com/office/word/2010/wordprocessingDrawing" xmlns:wp="http://schemas.openxmlformats.org/drawingml/2006/wordprocessingDrawing" xmlns:w10="urn:schemas-microsoft-com:office:word" xmlns:w="http://schemas.openxmlformats.org/wordprocessingml/2006/main" xmlns:w14="http://schemas.microsoft.com/office/word/2010/wordml" xmlns:w15="http://schemas.microsoft.com/office/word/2012/wordml" xmlns:w16se="http://schemas.microsoft.com/office/word/2015/wordml/symex" xmlns:wpg="http://schemas.microsoft.com/office/word/2010/wordprocessingGroup" xmlns:wpi="http://schemas.microsoft.com/office/word/2010/wordprocessingInk" xmlns:wne="http://schemas.microsoft.com/office/word/2006/wordml" xmlns:wps="http://schemas.microsoft.com/office/word/2010/wordprocessingShape" mc:Ignorable="w14 w15 w16se wp14">
   <w:body>
     <w:p>
       <w:r>
@@ -38,6 +38,7 @@
       <w:r>
         <w:rPr>
           <w:noProof/>
+          <w:lang w:val="en-GB" w:eastAsia="en-GB"/>
         </w:rPr>
         <w:drawing>
           <wp:inline distT="0" distB="0" distL="0" distR="0" wp14:anchorId="1E62D94B" wp14:editId="2BB74306">
@@ -154,6 +155,7 @@
       <w:r>
         <w:rPr>
           <w:noProof/>
+          <w:lang w:val="en-GB" w:eastAsia="en-GB"/>
         </w:rPr>
         <w:drawing>
           <wp:inline distT="0" distB="0" distL="0" distR="0" wp14:anchorId="676A80F8" wp14:editId="4626B83B">
@@ -196,6 +198,7 @@
       <w:r>
         <w:rPr>
           <w:noProof/>
+          <w:lang w:val="en-GB" w:eastAsia="en-GB"/>
         </w:rPr>
         <w:lastRenderedPageBreak/>
         <w:drawing>
@@ -326,6 +329,7 @@
       <w:r>
         <w:rPr>
           <w:noProof/>
+          <w:lang w:val="en-GB" w:eastAsia="en-GB"/>
         </w:rPr>
         <w:drawing>
           <wp:inline distT="0" distB="0" distL="0" distR="0" wp14:anchorId="457AC22E" wp14:editId="24FF8B55">
@@ -395,6 +399,7 @@
       <w:r>
         <w:rPr>
           <w:noProof/>
+          <w:lang w:val="en-GB" w:eastAsia="en-GB"/>
         </w:rPr>
         <w:drawing>
           <wp:inline distT="0" distB="0" distL="0" distR="0" wp14:anchorId="0F2BBAEF" wp14:editId="70571CB0">
@@ -438,6 +443,10 @@
         <w:ind w:left="360"/>
       </w:pPr>
       <w:r>
+        <w:rPr>
+          <w:noProof/>
+          <w:lang w:val="en-GB" w:eastAsia="en-GB"/>
+        </w:rPr>
         <w:drawing>
           <wp:inline distT="0" distB="0" distL="0" distR="0" wp14:anchorId="396B23DE" wp14:editId="380BA74D">
             <wp:extent cx="5943600" cy="3288665"/>
@@ -475,11 +484,16 @@
         </w:drawing>
       </w:r>
     </w:p>
-    <w:p>
-      <w:pPr>
-        <w:ind w:left="360"/>
-      </w:pPr>
-      <w:r>
+    <w:p/>
+    <w:p>
+      <w:pPr>
+        <w:ind w:left="360"/>
+      </w:pPr>
+      <w:r>
+        <w:rPr>
+          <w:noProof/>
+          <w:lang w:val="en-GB" w:eastAsia="en-GB"/>
+        </w:rPr>
         <w:lastRenderedPageBreak/>
         <w:drawing>
           <wp:inline distT="0" distB="0" distL="0" distR="0" wp14:anchorId="4889DEBB" wp14:editId="293DA2FA">
@@ -518,6 +532,10 @@
         </w:drawing>
       </w:r>
       <w:r>
+        <w:rPr>
+          <w:noProof/>
+          <w:lang w:val="en-GB" w:eastAsia="en-GB"/>
+        </w:rPr>
         <w:drawing>
           <wp:inline distT="0" distB="0" distL="0" distR="0" wp14:anchorId="3FADFEF5" wp14:editId="1DDDD517">
             <wp:extent cx="5943600" cy="3164840"/>
@@ -572,6 +590,10 @@
         <w:t>Use of multiple parameter optional or passing multiple parameter</w:t>
       </w:r>
       <w:r>
+        <w:rPr>
+          <w:noProof/>
+          <w:lang w:val="en-GB" w:eastAsia="en-GB"/>
+        </w:rPr>
         <w:drawing>
           <wp:inline distT="0" distB="0" distL="0" distR="0" wp14:anchorId="6F958302" wp14:editId="5F7E9952">
             <wp:extent cx="5943600" cy="1903095"/>
@@ -622,6 +644,10 @@
         <w:ind w:left="360"/>
       </w:pPr>
       <w:r>
+        <w:rPr>
+          <w:noProof/>
+          <w:lang w:val="en-GB" w:eastAsia="en-GB"/>
+        </w:rPr>
         <w:drawing>
           <wp:inline distT="0" distB="0" distL="0" distR="0" wp14:anchorId="015FA103" wp14:editId="509D7F3B">
             <wp:extent cx="5943600" cy="3326130"/>
@@ -672,6 +698,10 @@
         <w:ind w:left="360"/>
       </w:pPr>
       <w:r>
+        <w:rPr>
+          <w:noProof/>
+          <w:lang w:val="en-GB" w:eastAsia="en-GB"/>
+        </w:rPr>
         <w:lastRenderedPageBreak/>
         <w:drawing>
           <wp:inline distT="0" distB="0" distL="0" distR="0" wp14:anchorId="2BA29175" wp14:editId="414F766C">
@@ -723,6 +753,10 @@
         <w:ind w:left="360"/>
       </w:pPr>
       <w:r>
+        <w:rPr>
+          <w:noProof/>
+          <w:lang w:val="en-GB" w:eastAsia="en-GB"/>
+        </w:rPr>
         <w:drawing>
           <wp:inline distT="0" distB="0" distL="0" distR="0" wp14:anchorId="51667C49" wp14:editId="2C3611E8">
             <wp:extent cx="5943600" cy="1519555"/>
@@ -765,6 +799,10 @@
         <w:ind w:left="360"/>
       </w:pPr>
       <w:r>
+        <w:rPr>
+          <w:noProof/>
+          <w:lang w:val="en-GB" w:eastAsia="en-GB"/>
+        </w:rPr>
         <w:drawing>
           <wp:inline distT="0" distB="0" distL="0" distR="0" wp14:anchorId="52E1485E" wp14:editId="7A40D689">
             <wp:extent cx="5943600" cy="2903220"/>
@@ -839,6 +877,10 @@
         <w:ind w:left="360"/>
       </w:pPr>
       <w:r>
+        <w:rPr>
+          <w:noProof/>
+          <w:lang w:val="en-GB" w:eastAsia="en-GB"/>
+        </w:rPr>
         <w:drawing>
           <wp:inline distT="0" distB="0" distL="0" distR="0" wp14:anchorId="29862436" wp14:editId="19BCB34F">
             <wp:extent cx="5943600" cy="3091815"/>
@@ -881,6 +923,10 @@
         <w:ind w:left="360"/>
       </w:pPr>
       <w:r>
+        <w:rPr>
+          <w:noProof/>
+          <w:lang w:val="en-GB" w:eastAsia="en-GB"/>
+        </w:rPr>
         <w:lastRenderedPageBreak/>
         <w:drawing>
           <wp:inline distT="0" distB="0" distL="0" distR="0" wp14:anchorId="164FCA36" wp14:editId="05A95C5F">
@@ -926,33 +972,183 @@
       <w:r>
         <w:t xml:space="preserve">404 page not found </w:t>
       </w:r>
+      <w:proofErr w:type="spellStart"/>
+      <w:r>
+        <w:t>na</w:t>
+      </w:r>
+      <w:proofErr w:type="spellEnd"/>
+      <w:r>
+        <w:t xml:space="preserve"> show </w:t>
+      </w:r>
+      <w:proofErr w:type="spellStart"/>
+      <w:r>
+        <w:t>hn</w:t>
+      </w:r>
+      <w:proofErr w:type="spellEnd"/>
+      <w:r>
+        <w:t xml:space="preserve"> </w:t>
+      </w:r>
+      <w:proofErr w:type="spellStart"/>
+      <w:r>
+        <w:t>asliya</w:t>
+      </w:r>
+      <w:proofErr w:type="spellEnd"/>
+      <w:r>
+        <w:t xml:space="preserve"> fallback function </w:t>
+      </w:r>
+      <w:proofErr w:type="spellStart"/>
+      <w:r>
+        <w:t>chalai</w:t>
+      </w:r>
+      <w:proofErr w:type="spellEnd"/>
+      <w:r>
+        <w:t xml:space="preserve"> </w:t>
+      </w:r>
+      <w:proofErr w:type="spellStart"/>
+      <w:r>
+        <w:t>ge</w:t>
+      </w:r>
+      <w:proofErr w:type="spellEnd"/>
+      <w:r>
+        <w:t xml:space="preserve"> hum </w:t>
+      </w:r>
+    </w:p>
+    <w:p>
+      <w:pPr>
+        <w:ind w:left="360"/>
+      </w:pPr>
+    </w:p>
+    <w:p/>
+    <w:p>
+      <w:proofErr w:type="spellStart"/>
+      <w:r>
+        <w:t>Laravel</w:t>
+      </w:r>
+      <w:proofErr w:type="spellEnd"/>
+      <w:r>
+        <w:t xml:space="preserve"> – Blade Template</w:t>
+      </w:r>
+    </w:p>
+    <w:p>
+      <w:r>
+        <w:drawing>
+          <wp:inline distT="0" distB="0" distL="0" distR="0" wp14:anchorId="168FA653" wp14:editId="1FEC7AD9">
+            <wp:extent cx="5763429" cy="2962688"/>
+            <wp:effectExtent l="0" t="0" r="8890" b="9525"/>
+            <wp:docPr id="16" name="Picture 16"/>
+            <wp:cNvGraphicFramePr>
+              <a:graphicFrameLocks xmlns:a="http://schemas.openxmlformats.org/drawingml/2006/main" noChangeAspect="1"/>
+            </wp:cNvGraphicFramePr>
+            <a:graphic xmlns:a="http://schemas.openxmlformats.org/drawingml/2006/main">
+              <a:graphicData uri="http://schemas.openxmlformats.org/drawingml/2006/picture">
+                <pic:pic xmlns:pic="http://schemas.openxmlformats.org/drawingml/2006/picture">
+                  <pic:nvPicPr>
+                    <pic:cNvPr id="1" name=""/>
+                    <pic:cNvPicPr/>
+                  </pic:nvPicPr>
+                  <pic:blipFill>
+                    <a:blip r:embed="rId20"/>
+                    <a:stretch>
+                      <a:fillRect/>
+                    </a:stretch>
+                  </pic:blipFill>
+                  <pic:spPr>
+                    <a:xfrm>
+                      <a:off x="0" y="0"/>
+                      <a:ext cx="5763429" cy="2962688"/>
+                    </a:xfrm>
+                    <a:prstGeom prst="rect">
+                      <a:avLst/>
+                    </a:prstGeom>
+                  </pic:spPr>
+                </pic:pic>
+              </a:graphicData>
+            </a:graphic>
+          </wp:inline>
+        </w:drawing>
+      </w:r>
+    </w:p>
+    <w:p>
+      <w:r>
+        <w:lastRenderedPageBreak/>
+        <w:drawing>
+          <wp:inline distT="0" distB="0" distL="0" distR="0" wp14:anchorId="4E318F41" wp14:editId="5E5181D6">
+            <wp:extent cx="5906324" cy="3229426"/>
+            <wp:effectExtent l="0" t="0" r="0" b="9525"/>
+            <wp:docPr id="17" name="Picture 17"/>
+            <wp:cNvGraphicFramePr>
+              <a:graphicFrameLocks xmlns:a="http://schemas.openxmlformats.org/drawingml/2006/main" noChangeAspect="1"/>
+            </wp:cNvGraphicFramePr>
+            <a:graphic xmlns:a="http://schemas.openxmlformats.org/drawingml/2006/main">
+              <a:graphicData uri="http://schemas.openxmlformats.org/drawingml/2006/picture">
+                <pic:pic xmlns:pic="http://schemas.openxmlformats.org/drawingml/2006/picture">
+                  <pic:nvPicPr>
+                    <pic:cNvPr id="1" name=""/>
+                    <pic:cNvPicPr/>
+                  </pic:nvPicPr>
+                  <pic:blipFill>
+                    <a:blip r:embed="rId21"/>
+                    <a:stretch>
+                      <a:fillRect/>
+                    </a:stretch>
+                  </pic:blipFill>
+                  <pic:spPr>
+                    <a:xfrm>
+                      <a:off x="0" y="0"/>
+                      <a:ext cx="5906324" cy="3229426"/>
+                    </a:xfrm>
+                    <a:prstGeom prst="rect">
+                      <a:avLst/>
+                    </a:prstGeom>
+                  </pic:spPr>
+                </pic:pic>
+              </a:graphicData>
+            </a:graphic>
+          </wp:inline>
+        </w:drawing>
+      </w:r>
+    </w:p>
+    <w:p/>
+    <w:p/>
+    <w:p>
+      <w:pPr>
+        <w:ind w:firstLine="720"/>
+      </w:pPr>
       <w:proofErr w:type="gramStart"/>
       <w:r>
-        <w:t>na</w:t>
+        <w:t xml:space="preserve">{{  </w:t>
       </w:r>
       <w:proofErr w:type="gramEnd"/>
       <w:r>
-        <w:t xml:space="preserve"> show </w:t>
+        <w:t xml:space="preserve">}} -&gt;method </w:t>
       </w:r>
       <w:proofErr w:type="spellStart"/>
       <w:r>
-        <w:t>hn</w:t>
+        <w:t>bht</w:t>
       </w:r>
       <w:proofErr w:type="spellEnd"/>
       <w:r>
+        <w:t xml:space="preserve"> secure </w:t>
+      </w:r>
+      <w:proofErr w:type="spellStart"/>
+      <w:r>
+        <w:t>hai</w:t>
+      </w:r>
+      <w:proofErr w:type="spellEnd"/>
+      <w:r>
         <w:t xml:space="preserve"> </w:t>
       </w:r>
       <w:proofErr w:type="spellStart"/>
       <w:r>
-        <w:t>asliya</w:t>
+        <w:t>ya</w:t>
       </w:r>
       <w:proofErr w:type="spellEnd"/>
       <w:r>
-        <w:t xml:space="preserve"> fallback function </w:t>
+        <w:t xml:space="preserve"> cross-site scripting use </w:t>
       </w:r>
       <w:proofErr w:type="spellStart"/>
       <w:r>
-        <w:t>chalai</w:t>
+        <w:t>karta</w:t>
       </w:r>
       <w:proofErr w:type="spellEnd"/>
       <w:r>
@@ -960,11 +1156,367 @@
       </w:r>
       <w:proofErr w:type="spellStart"/>
       <w:r>
+        <w:t>hai</w:t>
+      </w:r>
+      <w:proofErr w:type="spellEnd"/>
+      <w:r>
+        <w:t xml:space="preserve"> </w:t>
+      </w:r>
+      <w:proofErr w:type="spellStart"/>
+      <w:r>
+        <w:t>agr</w:t>
+      </w:r>
+      <w:proofErr w:type="spellEnd"/>
+      <w:r>
+        <w:t xml:space="preserve"> </w:t>
+      </w:r>
+      <w:proofErr w:type="spellStart"/>
+      <w:r>
+        <w:t>humee</w:t>
+      </w:r>
+      <w:proofErr w:type="spellEnd"/>
+      <w:r>
+        <w:t xml:space="preserve"> html/</w:t>
+      </w:r>
+      <w:proofErr w:type="spellStart"/>
+      <w:r>
+        <w:t>javascript</w:t>
+      </w:r>
+      <w:proofErr w:type="spellEnd"/>
+      <w:r>
+        <w:t xml:space="preserve"> </w:t>
+      </w:r>
+      <w:proofErr w:type="spellStart"/>
+      <w:r>
+        <w:t>ka</w:t>
+      </w:r>
+      <w:proofErr w:type="spellEnd"/>
+      <w:r>
+        <w:t xml:space="preserve"> code </w:t>
+      </w:r>
+      <w:proofErr w:type="spellStart"/>
+      <w:r>
+        <w:t>karna</w:t>
+      </w:r>
+      <w:proofErr w:type="spellEnd"/>
+      <w:r>
+        <w:t xml:space="preserve"> </w:t>
+      </w:r>
+      <w:proofErr w:type="spellStart"/>
+      <w:r>
+        <w:t>hai</w:t>
+      </w:r>
+      <w:proofErr w:type="spellEnd"/>
+      <w:r>
+        <w:t xml:space="preserve"> to hum {! !} -&gt;</w:t>
+      </w:r>
+      <w:proofErr w:type="spellStart"/>
+      <w:r>
+        <w:t>ya</w:t>
+      </w:r>
+      <w:proofErr w:type="spellEnd"/>
+      <w:r>
+        <w:t xml:space="preserve"> </w:t>
+      </w:r>
+      <w:proofErr w:type="spellStart"/>
+      <w:r>
+        <w:t>methid</w:t>
+      </w:r>
+      <w:proofErr w:type="spellEnd"/>
+      <w:r>
+        <w:t xml:space="preserve"> use </w:t>
+      </w:r>
+      <w:proofErr w:type="spellStart"/>
+      <w:r>
+        <w:t>kare</w:t>
+      </w:r>
+      <w:proofErr w:type="spellEnd"/>
+      <w:r>
+        <w:t xml:space="preserve"> </w:t>
+      </w:r>
+      <w:proofErr w:type="spellStart"/>
+      <w:r>
         <w:t>ge</w:t>
       </w:r>
       <w:proofErr w:type="spellEnd"/>
-      <w:r>
-        <w:t xml:space="preserve"> hum </w:t>
+    </w:p>
+    <w:p>
+      <w:r>
+        <w:drawing>
+          <wp:inline distT="0" distB="0" distL="0" distR="0" wp14:anchorId="77EEC4AF" wp14:editId="1DFC5487">
+            <wp:extent cx="5325218" cy="3010320"/>
+            <wp:effectExtent l="0" t="0" r="8890" b="0"/>
+            <wp:docPr id="18" name="Picture 18"/>
+            <wp:cNvGraphicFramePr>
+              <a:graphicFrameLocks xmlns:a="http://schemas.openxmlformats.org/drawingml/2006/main" noChangeAspect="1"/>
+            </wp:cNvGraphicFramePr>
+            <a:graphic xmlns:a="http://schemas.openxmlformats.org/drawingml/2006/main">
+              <a:graphicData uri="http://schemas.openxmlformats.org/drawingml/2006/picture">
+                <pic:pic xmlns:pic="http://schemas.openxmlformats.org/drawingml/2006/picture">
+                  <pic:nvPicPr>
+                    <pic:cNvPr id="1" name=""/>
+                    <pic:cNvPicPr/>
+                  </pic:nvPicPr>
+                  <pic:blipFill>
+                    <a:blip r:embed="rId22"/>
+                    <a:stretch>
+                      <a:fillRect/>
+                    </a:stretch>
+                  </pic:blipFill>
+                  <pic:spPr>
+                    <a:xfrm>
+                      <a:off x="0" y="0"/>
+                      <a:ext cx="5325218" cy="3010320"/>
+                    </a:xfrm>
+                    <a:prstGeom prst="rect">
+                      <a:avLst/>
+                    </a:prstGeom>
+                  </pic:spPr>
+                </pic:pic>
+              </a:graphicData>
+            </a:graphic>
+          </wp:inline>
+        </w:drawing>
+      </w:r>
+    </w:p>
+    <w:p>
+      <w:r>
+        <w:lastRenderedPageBreak/>
+        <w:drawing>
+          <wp:inline distT="0" distB="0" distL="0" distR="0" wp14:anchorId="744388B2" wp14:editId="5DE003B5">
+            <wp:extent cx="5943600" cy="2939415"/>
+            <wp:effectExtent l="0" t="0" r="0" b="0"/>
+            <wp:docPr id="19" name="Picture 19"/>
+            <wp:cNvGraphicFramePr>
+              <a:graphicFrameLocks xmlns:a="http://schemas.openxmlformats.org/drawingml/2006/main" noChangeAspect="1"/>
+            </wp:cNvGraphicFramePr>
+            <a:graphic xmlns:a="http://schemas.openxmlformats.org/drawingml/2006/main">
+              <a:graphicData uri="http://schemas.openxmlformats.org/drawingml/2006/picture">
+                <pic:pic xmlns:pic="http://schemas.openxmlformats.org/drawingml/2006/picture">
+                  <pic:nvPicPr>
+                    <pic:cNvPr id="1" name=""/>
+                    <pic:cNvPicPr/>
+                  </pic:nvPicPr>
+                  <pic:blipFill>
+                    <a:blip r:embed="rId23"/>
+                    <a:stretch>
+                      <a:fillRect/>
+                    </a:stretch>
+                  </pic:blipFill>
+                  <pic:spPr>
+                    <a:xfrm>
+                      <a:off x="0" y="0"/>
+                      <a:ext cx="5943600" cy="2939415"/>
+                    </a:xfrm>
+                    <a:prstGeom prst="rect">
+                      <a:avLst/>
+                    </a:prstGeom>
+                  </pic:spPr>
+                </pic:pic>
+              </a:graphicData>
+            </a:graphic>
+          </wp:inline>
+        </w:drawing>
+      </w:r>
+    </w:p>
+    <w:p>
+      <w:r>
+        <w:drawing>
+          <wp:inline distT="0" distB="0" distL="0" distR="0" wp14:anchorId="75FB1815" wp14:editId="3CD7DBF5">
+            <wp:extent cx="5591955" cy="3219899"/>
+            <wp:effectExtent l="0" t="0" r="8890" b="0"/>
+            <wp:docPr id="20" name="Picture 20"/>
+            <wp:cNvGraphicFramePr>
+              <a:graphicFrameLocks xmlns:a="http://schemas.openxmlformats.org/drawingml/2006/main" noChangeAspect="1"/>
+            </wp:cNvGraphicFramePr>
+            <a:graphic xmlns:a="http://schemas.openxmlformats.org/drawingml/2006/main">
+              <a:graphicData uri="http://schemas.openxmlformats.org/drawingml/2006/picture">
+                <pic:pic xmlns:pic="http://schemas.openxmlformats.org/drawingml/2006/picture">
+                  <pic:nvPicPr>
+                    <pic:cNvPr id="1" name=""/>
+                    <pic:cNvPicPr/>
+                  </pic:nvPicPr>
+                  <pic:blipFill>
+                    <a:blip r:embed="rId24"/>
+                    <a:stretch>
+                      <a:fillRect/>
+                    </a:stretch>
+                  </pic:blipFill>
+                  <pic:spPr>
+                    <a:xfrm>
+                      <a:off x="0" y="0"/>
+                      <a:ext cx="5591955" cy="3219899"/>
+                    </a:xfrm>
+                    <a:prstGeom prst="rect">
+                      <a:avLst/>
+                    </a:prstGeom>
+                  </pic:spPr>
+                </pic:pic>
+              </a:graphicData>
+            </a:graphic>
+          </wp:inline>
+        </w:drawing>
+      </w:r>
+    </w:p>
+    <w:p>
+      <w:r>
+        <w:lastRenderedPageBreak/>
+        <w:drawing>
+          <wp:inline distT="0" distB="0" distL="0" distR="0" wp14:anchorId="401E296F" wp14:editId="60286296">
+            <wp:extent cx="5943600" cy="3092450"/>
+            <wp:effectExtent l="0" t="0" r="0" b="0"/>
+            <wp:docPr id="21" name="Picture 21"/>
+            <wp:cNvGraphicFramePr>
+              <a:graphicFrameLocks xmlns:a="http://schemas.openxmlformats.org/drawingml/2006/main" noChangeAspect="1"/>
+            </wp:cNvGraphicFramePr>
+            <a:graphic xmlns:a="http://schemas.openxmlformats.org/drawingml/2006/main">
+              <a:graphicData uri="http://schemas.openxmlformats.org/drawingml/2006/picture">
+                <pic:pic xmlns:pic="http://schemas.openxmlformats.org/drawingml/2006/picture">
+                  <pic:nvPicPr>
+                    <pic:cNvPr id="1" name=""/>
+                    <pic:cNvPicPr/>
+                  </pic:nvPicPr>
+                  <pic:blipFill>
+                    <a:blip r:embed="rId25"/>
+                    <a:stretch>
+                      <a:fillRect/>
+                    </a:stretch>
+                  </pic:blipFill>
+                  <pic:spPr>
+                    <a:xfrm>
+                      <a:off x="0" y="0"/>
+                      <a:ext cx="5943600" cy="3092450"/>
+                    </a:xfrm>
+                    <a:prstGeom prst="rect">
+                      <a:avLst/>
+                    </a:prstGeom>
+                  </pic:spPr>
+                </pic:pic>
+              </a:graphicData>
+            </a:graphic>
+          </wp:inline>
+        </w:drawing>
+      </w:r>
+    </w:p>
+    <w:p>
+      <w:r>
+        <w:drawing>
+          <wp:inline distT="0" distB="0" distL="0" distR="0" wp14:anchorId="085AF77A" wp14:editId="24D4B4C6">
+            <wp:extent cx="5943600" cy="3131820"/>
+            <wp:effectExtent l="0" t="0" r="0" b="0"/>
+            <wp:docPr id="22" name="Picture 22"/>
+            <wp:cNvGraphicFramePr>
+              <a:graphicFrameLocks xmlns:a="http://schemas.openxmlformats.org/drawingml/2006/main" noChangeAspect="1"/>
+            </wp:cNvGraphicFramePr>
+            <a:graphic xmlns:a="http://schemas.openxmlformats.org/drawingml/2006/main">
+              <a:graphicData uri="http://schemas.openxmlformats.org/drawingml/2006/picture">
+                <pic:pic xmlns:pic="http://schemas.openxmlformats.org/drawingml/2006/picture">
+                  <pic:nvPicPr>
+                    <pic:cNvPr id="1" name=""/>
+                    <pic:cNvPicPr/>
+                  </pic:nvPicPr>
+                  <pic:blipFill>
+                    <a:blip r:embed="rId26"/>
+                    <a:stretch>
+                      <a:fillRect/>
+                    </a:stretch>
+                  </pic:blipFill>
+                  <pic:spPr>
+                    <a:xfrm>
+                      <a:off x="0" y="0"/>
+                      <a:ext cx="5943600" cy="3131820"/>
+                    </a:xfrm>
+                    <a:prstGeom prst="rect">
+                      <a:avLst/>
+                    </a:prstGeom>
+                  </pic:spPr>
+                </pic:pic>
+              </a:graphicData>
+            </a:graphic>
+          </wp:inline>
+        </w:drawing>
+      </w:r>
+    </w:p>
+    <w:p>
+      <w:r>
+        <w:lastRenderedPageBreak/>
+        <w:drawing>
+          <wp:inline distT="0" distB="0" distL="0" distR="0" wp14:anchorId="0F27E547" wp14:editId="08938400">
+            <wp:extent cx="5792008" cy="3134162"/>
+            <wp:effectExtent l="0" t="0" r="0" b="9525"/>
+            <wp:docPr id="23" name="Picture 23"/>
+            <wp:cNvGraphicFramePr>
+              <a:graphicFrameLocks xmlns:a="http://schemas.openxmlformats.org/drawingml/2006/main" noChangeAspect="1"/>
+            </wp:cNvGraphicFramePr>
+            <a:graphic xmlns:a="http://schemas.openxmlformats.org/drawingml/2006/main">
+              <a:graphicData uri="http://schemas.openxmlformats.org/drawingml/2006/picture">
+                <pic:pic xmlns:pic="http://schemas.openxmlformats.org/drawingml/2006/picture">
+                  <pic:nvPicPr>
+                    <pic:cNvPr id="1" name=""/>
+                    <pic:cNvPicPr/>
+                  </pic:nvPicPr>
+                  <pic:blipFill>
+                    <a:blip r:embed="rId27"/>
+                    <a:stretch>
+                      <a:fillRect/>
+                    </a:stretch>
+                  </pic:blipFill>
+                  <pic:spPr>
+                    <a:xfrm>
+                      <a:off x="0" y="0"/>
+                      <a:ext cx="5792008" cy="3134162"/>
+                    </a:xfrm>
+                    <a:prstGeom prst="rect">
+                      <a:avLst/>
+                    </a:prstGeom>
+                  </pic:spPr>
+                </pic:pic>
+              </a:graphicData>
+            </a:graphic>
+          </wp:inline>
+        </w:drawing>
+      </w:r>
+    </w:p>
+    <w:p>
+      <w:pPr>
+        <w:ind w:left="360"/>
+      </w:pPr>
+      <w:r>
+        <w:drawing>
+          <wp:inline distT="0" distB="0" distL="0" distR="0" wp14:anchorId="4E2057CF" wp14:editId="539418C3">
+            <wp:extent cx="5943600" cy="3252470"/>
+            <wp:effectExtent l="0" t="0" r="0" b="5080"/>
+            <wp:docPr id="24" name="Picture 24"/>
+            <wp:cNvGraphicFramePr>
+              <a:graphicFrameLocks xmlns:a="http://schemas.openxmlformats.org/drawingml/2006/main" noChangeAspect="1"/>
+            </wp:cNvGraphicFramePr>
+            <a:graphic xmlns:a="http://schemas.openxmlformats.org/drawingml/2006/main">
+              <a:graphicData uri="http://schemas.openxmlformats.org/drawingml/2006/picture">
+                <pic:pic xmlns:pic="http://schemas.openxmlformats.org/drawingml/2006/picture">
+                  <pic:nvPicPr>
+                    <pic:cNvPr id="1" name=""/>
+                    <pic:cNvPicPr/>
+                  </pic:nvPicPr>
+                  <pic:blipFill>
+                    <a:blip r:embed="rId28"/>
+                    <a:stretch>
+                      <a:fillRect/>
+                    </a:stretch>
+                  </pic:blipFill>
+                  <pic:spPr>
+                    <a:xfrm>
+                      <a:off x="0" y="0"/>
+                      <a:ext cx="5943600" cy="3252470"/>
+                    </a:xfrm>
+                    <a:prstGeom prst="rect">
+                      <a:avLst/>
+                    </a:prstGeom>
+                  </pic:spPr>
+                </pic:pic>
+              </a:graphicData>
+            </a:graphic>
+          </wp:inline>
+        </w:drawing>
       </w:r>
     </w:p>
     <w:p>
@@ -973,11 +1525,6 @@
       </w:pPr>
       <w:bookmarkStart w:id="0" w:name="_GoBack"/>
       <w:bookmarkEnd w:id="0"/>
-    </w:p>
-    <w:p>
-      <w:pPr>
-        <w:ind w:left="360"/>
-      </w:pPr>
     </w:p>
     <w:p>
       <w:r>
@@ -1000,8 +1547,8 @@
 </file>
 
 <file path=word/numbering.xml><?xml version="1.0" encoding="utf-8"?>
-<w:numbering xmlns:wpc="http://schemas.microsoft.com/office/word/2010/wordprocessingCanvas" xmlns:mc="http://schemas.openxmlformats.org/markup-compatibility/2006" xmlns:o="urn:schemas-microsoft-com:office:office" xmlns:r="http://schemas.openxmlformats.org/officeDocument/2006/relationships" xmlns:m="http://schemas.openxmlformats.org/officeDocument/2006/math" xmlns:v="urn:schemas-microsoft-com:vml" xmlns:wp14="http://schemas.microsoft.com/office/word/2010/wordprocessingDrawing" xmlns:wp="http://schemas.openxmlformats.org/drawingml/2006/wordprocessingDrawing" xmlns:w10="urn:schemas-microsoft-com:office:word" xmlns:w="http://schemas.openxmlformats.org/wordprocessingml/2006/main" xmlns:w14="http://schemas.microsoft.com/office/word/2010/wordml" xmlns:w15="http://schemas.microsoft.com/office/word/2012/wordml" xmlns:wpg="http://schemas.microsoft.com/office/word/2010/wordprocessingGroup" xmlns:wpi="http://schemas.microsoft.com/office/word/2010/wordprocessingInk" xmlns:wne="http://schemas.microsoft.com/office/word/2006/wordml" xmlns:wps="http://schemas.microsoft.com/office/word/2010/wordprocessingShape" mc:Ignorable="w14 w15 wp14">
-  <w:abstractNum w:abstractNumId="0">
+<w:numbering xmlns:wpc="http://schemas.microsoft.com/office/word/2010/wordprocessingCanvas" xmlns:cx="http://schemas.microsoft.com/office/drawing/2014/chartex" xmlns:mc="http://schemas.openxmlformats.org/markup-compatibility/2006" xmlns:o="urn:schemas-microsoft-com:office:office" xmlns:r="http://schemas.openxmlformats.org/officeDocument/2006/relationships" xmlns:m="http://schemas.openxmlformats.org/officeDocument/2006/math" xmlns:v="urn:schemas-microsoft-com:vml" xmlns:wp14="http://schemas.microsoft.com/office/word/2010/wordprocessingDrawing" xmlns:wp="http://schemas.openxmlformats.org/drawingml/2006/wordprocessingDrawing" xmlns:w10="urn:schemas-microsoft-com:office:word" xmlns:w="http://schemas.openxmlformats.org/wordprocessingml/2006/main" xmlns:w14="http://schemas.microsoft.com/office/word/2010/wordml" xmlns:w15="http://schemas.microsoft.com/office/word/2012/wordml" xmlns:w16se="http://schemas.microsoft.com/office/word/2015/wordml/symex" xmlns:wpg="http://schemas.microsoft.com/office/word/2010/wordprocessingGroup" xmlns:wpi="http://schemas.microsoft.com/office/word/2010/wordprocessingInk" xmlns:wne="http://schemas.microsoft.com/office/word/2006/wordml" xmlns:wps="http://schemas.microsoft.com/office/word/2010/wordprocessingShape" mc:Ignorable="w14 w15 w16se wp14">
+  <w:abstractNum w:abstractNumId="0" w15:restartNumberingAfterBreak="0">
     <w:nsid w:val="18C14BE7"/>
     <w:multiLevelType w:val="hybridMultilevel"/>
     <w:tmpl w:val="3BB26DB8"/>
@@ -1120,7 +1667,7 @@
 </file>
 
 <file path=word/styles.xml><?xml version="1.0" encoding="utf-8"?>
-<w:styles xmlns:mc="http://schemas.openxmlformats.org/markup-compatibility/2006" xmlns:r="http://schemas.openxmlformats.org/officeDocument/2006/relationships" xmlns:w="http://schemas.openxmlformats.org/wordprocessingml/2006/main" xmlns:w14="http://schemas.microsoft.com/office/word/2010/wordml" xmlns:w15="http://schemas.microsoft.com/office/word/2012/wordml" mc:Ignorable="w14 w15">
+<w:styles xmlns:mc="http://schemas.openxmlformats.org/markup-compatibility/2006" xmlns:r="http://schemas.openxmlformats.org/officeDocument/2006/relationships" xmlns:w="http://schemas.openxmlformats.org/wordprocessingml/2006/main" xmlns:w14="http://schemas.microsoft.com/office/word/2010/wordml" xmlns:w15="http://schemas.microsoft.com/office/word/2012/wordml" xmlns:w16se="http://schemas.microsoft.com/office/word/2015/wordml/symex" mc:Ignorable="w14 w15 w16se">
   <w:docDefaults>
     <w:rPrDefault>
       <w:rPr>

</xml_diff>